<commit_message>
Updated MS2 Scrum Report
Completed Reflection Question 2
</commit_message>
<xml_diff>
--- a/Documents/ScrumReports/MS2-scrum-report.docx
+++ b/Documents/ScrumReports/MS2-scrum-report.docx
@@ -200,13 +200,8 @@
         <w:t>Create a test plan for the project</w:t>
       </w:r>
       <w:r>
-        <w:t xml:space="preserve"> by replacing the text in the supplied test plan template with your test </w:t>
-      </w:r>
-      <w:proofErr w:type="gramStart"/>
-      <w:r>
-        <w:t>plan</w:t>
-      </w:r>
-      <w:proofErr w:type="gramEnd"/>
+        <w:t xml:space="preserve"> by replacing the text in the supplied test plan template with your test plan</w:t>
+      </w:r>
       <w:r>
         <w:t>.</w:t>
       </w:r>
@@ -305,15 +300,7 @@
         </w:numPr>
       </w:pPr>
       <w:r>
-        <w:t xml:space="preserve">A test plan </w:t>
-      </w:r>
-      <w:proofErr w:type="gramStart"/>
-      <w:r>
-        <w:t>stored</w:t>
-      </w:r>
-      <w:proofErr w:type="gramEnd"/>
-      <w:r>
-        <w:t xml:space="preserve"> in the repository.</w:t>
+        <w:t>A test plan stored in the repository.</w:t>
       </w:r>
     </w:p>
     <w:p>
@@ -1567,15 +1554,7 @@
     </w:p>
     <w:p>
       <w:r>
-        <w:t xml:space="preserve">A summary of the main points </w:t>
-      </w:r>
-      <w:proofErr w:type="gramStart"/>
-      <w:r>
-        <w:t>discusses</w:t>
-      </w:r>
-      <w:proofErr w:type="gramEnd"/>
-      <w:r>
-        <w:t xml:space="preserve"> in the meeting and the outcomes of the discussions.</w:t>
+        <w:t>A summary of the main points discusses in the meeting and the outcomes of the discussions.</w:t>
       </w:r>
     </w:p>
     <w:tbl>
@@ -2287,15 +2266,7 @@
     </w:p>
     <w:p>
       <w:r>
-        <w:t xml:space="preserve">Each member is assumed to participate in the SCRUM meeting and contribute to the completion of the SCRUM report and reflections. Since the SCRUM meeting will not take more than 20-30 minutes, there is lots of time left to undertake some of the actual work tasks. In the table below, each member should list what they did to complete the SCRUM report, the reflections, and 1-4 other tasks they completed during the class period. If a task </w:t>
-      </w:r>
-      <w:proofErr w:type="gramStart"/>
-      <w:r>
-        <w:t>could not</w:t>
-      </w:r>
-      <w:proofErr w:type="gramEnd"/>
-      <w:r>
-        <w:t xml:space="preserve"> be completed, the student should indicate why this was not possible.</w:t>
+        <w:t>Each member is assumed to participate in the SCRUM meeting and contribute to the completion of the SCRUM report and reflections. Since the SCRUM meeting will not take more than 20-30 minutes, there is lots of time left to undertake some of the actual work tasks. In the table below, each member should list what they did to complete the SCRUM report, the reflections, and 1-4 other tasks they completed during the class period. If a task could not be completed, the student should indicate why this was not possible.</w:t>
       </w:r>
     </w:p>
     <w:tbl>
@@ -4454,15 +4425,6 @@
       <w:r>
         <w:br/>
       </w:r>
-      <w:r>
-        <w:br/>
-      </w:r>
-      <w:r>
-        <w:br/>
-      </w:r>
-      <w:r>
-        <w:br/>
-      </w:r>
     </w:p>
     <w:p>
       <w:pPr>
@@ -4471,6 +4433,9 @@
           <w:ilvl w:val="0"/>
           <w:numId w:val="3"/>
         </w:numPr>
+        <w:rPr>
+          <w:lang w:val="en-CA"/>
+        </w:rPr>
       </w:pPr>
       <w:r>
         <w:t xml:space="preserve">Why is it a good idea to create a test plan? </w:t>
@@ -4481,14 +4446,118 @@
       <w:r>
         <w:br/>
       </w:r>
-      <w:r>
-        <w:br/>
-      </w:r>
-      <w:r>
-        <w:br/>
-      </w:r>
-      <w:r>
-        <w:br/>
+    </w:p>
+    <w:p>
+      <w:pPr>
+        <w:pStyle w:val="ListParagraph"/>
+        <w:rPr>
+          <w:lang w:val="en-CA"/>
+        </w:rPr>
+      </w:pPr>
+      <w:r>
+        <w:t>Effective software testing requires the creation of a test plan. The following three benefits of having a thorough test plan:</w:t>
+      </w:r>
+      <w:r>
+        <w:rPr>
+          <w:lang w:val="en-CA"/>
+        </w:rPr>
+        <w:t> </w:t>
+      </w:r>
+    </w:p>
+    <w:p>
+      <w:pPr>
+        <w:pStyle w:val="ListParagraph"/>
+        <w:numPr>
+          <w:ilvl w:val="0"/>
+          <w:numId w:val="10"/>
+        </w:numPr>
+        <w:ind w:left="1440"/>
+        <w:rPr>
+          <w:lang w:val="en-CA"/>
+        </w:rPr>
+      </w:pPr>
+      <w:r>
+        <w:t>Wide-ranging Protection: Test plans are helpful, to ensure thorough test coverage. They explain the various kinds of testing that must be done, including functional, performance, security, and usability testing, among others. A test plan guarantees that various parts of the software are adequately tested by determining the right test techniques and procedures. This thorough coverage aids in the discovery of flaws, weaknesses, and usability problems, resulting in a software solution that is more robust and dependable.</w:t>
+      </w:r>
+      <w:r>
+        <w:rPr>
+          <w:lang w:val="en-CA"/>
+        </w:rPr>
+        <w:t> </w:t>
+      </w:r>
+    </w:p>
+    <w:p>
+      <w:pPr>
+        <w:pStyle w:val="ListParagraph"/>
+        <w:ind w:firstLine="48"/>
+        <w:rPr>
+          <w:lang w:val="en-CA"/>
+        </w:rPr>
+      </w:pPr>
+    </w:p>
+    <w:p>
+      <w:pPr>
+        <w:pStyle w:val="ListParagraph"/>
+        <w:numPr>
+          <w:ilvl w:val="0"/>
+          <w:numId w:val="10"/>
+        </w:numPr>
+        <w:ind w:left="1440"/>
+        <w:rPr>
+          <w:lang w:val="en-CA"/>
+        </w:rPr>
+      </w:pPr>
+      <w:r>
+        <w:t>Risk Assessment and Mitigation: The identification and reduction of risks related to the software development and testing process are made easier by a test strategy. It aids in identifying dependencies, bottlenecks, and major areas that need more attention. This is very similar to section 5.c which highlights the severity levels of issues. It is possible to successfully limit these risks by analyzing them in advance. For instance, extra resources or specialized testing methods can be assigned if a test strategy identifies a high-risk region to ensure complete testing in that domain. The possibility of significant problems occurring during or following the software release is decreased by using this proactive risk management strategy.</w:t>
+      </w:r>
+      <w:r>
+        <w:rPr>
+          <w:lang w:val="en-CA"/>
+        </w:rPr>
+        <w:t> </w:t>
+      </w:r>
+    </w:p>
+    <w:p>
+      <w:pPr>
+        <w:pStyle w:val="ListParagraph"/>
+        <w:ind w:firstLine="48"/>
+        <w:rPr>
+          <w:lang w:val="en-CA"/>
+        </w:rPr>
+      </w:pPr>
+    </w:p>
+    <w:p>
+      <w:pPr>
+        <w:pStyle w:val="ListParagraph"/>
+        <w:numPr>
+          <w:ilvl w:val="0"/>
+          <w:numId w:val="10"/>
+        </w:numPr>
+        <w:ind w:left="1440"/>
+        <w:rPr>
+          <w:lang w:val="en-CA"/>
+        </w:rPr>
+      </w:pPr>
+      <w:r>
+        <w:lastRenderedPageBreak/>
+        <w:t>Logical approach: An organized and structured approach to testing is provided by a test plan. To ensure that testing operations are carried out methodically, it describes the objectives, scope, and test strategies. Following a predetermined plan makes testing more effective and decreases the likelihood of missing crucial test cases or criteria.</w:t>
+      </w:r>
+      <w:r>
+        <w:rPr>
+          <w:lang w:val="en-CA"/>
+        </w:rPr>
+        <w:t> </w:t>
+      </w:r>
+    </w:p>
+    <w:p>
+      <w:pPr>
+        <w:ind w:left="720"/>
+        <w:rPr>
+          <w:lang w:val="en-CA"/>
+        </w:rPr>
+      </w:pPr>
+      <w:r>
+        <w:t> Overall, a test plan serves as a guide for testing efforts, giving them a defined direction, guaranteeing thorough coverage, and reducing any risks. It improves the effectiveness of the testing procedure, encourages improved teamwork, and helps provide high-quality software.</w:t>
       </w:r>
       <w:r>
         <w:br/>
@@ -4519,6 +4588,119 @@
 <file path=word/numbering.xml><?xml version="1.0" encoding="utf-8"?>
 <w:numbering xmlns:wpc="http://schemas.microsoft.com/office/word/2010/wordprocessingCanvas" xmlns:cx="http://schemas.microsoft.com/office/drawing/2014/chartex" xmlns:cx1="http://schemas.microsoft.com/office/drawing/2015/9/8/chartex" xmlns:cx2="http://schemas.microsoft.com/office/drawing/2015/10/21/chartex" xmlns:cx3="http://schemas.microsoft.com/office/drawing/2016/5/9/chartex" xmlns:cx4="http://schemas.microsoft.com/office/drawing/2016/5/10/chartex" xmlns:cx5="http://schemas.microsoft.com/office/drawing/2016/5/11/chartex" xmlns:cx6="http://schemas.microsoft.com/office/drawing/2016/5/12/chartex" xmlns:cx7="http://schemas.microsoft.com/office/drawing/2016/5/13/chartex" xmlns:cx8="http://schemas.microsoft.com/office/drawing/2016/5/14/chartex" xmlns:mc="http://schemas.openxmlformats.org/markup-compatibility/2006" xmlns:aink="http://schemas.microsoft.com/office/drawing/2016/ink" xmlns:am3d="http://schemas.microsoft.com/office/drawing/2017/model3d" xmlns:o="urn:schemas-microsoft-com:office:office" xmlns:oel="http://schemas.microsoft.com/office/2019/extlst" xmlns:r="http://schemas.openxmlformats.org/officeDocument/2006/relationships" xmlns:m="http://schemas.openxmlformats.org/officeDocument/2006/math" xmlns:v="urn:schemas-microsoft-com:vml" xmlns:wp14="http://schemas.microsoft.com/office/word/2010/wordprocessingDrawing" xmlns:wp="http://schemas.openxmlformats.org/drawingml/2006/wordprocessingDrawing" xmlns:w10="urn:schemas-microsoft-com:office:word" xmlns:w="http://schemas.openxmlformats.org/wordprocessingml/2006/main" xmlns:w14="http://schemas.microsoft.com/office/word/2010/wordml" xmlns:w15="http://schemas.microsoft.com/office/word/2012/wordml" xmlns:w16cex="http://schemas.microsoft.com/office/word/2018/wordml/cex" xmlns:w16cid="http://schemas.microsoft.com/office/word/2016/wordml/cid" xmlns:w16="http://schemas.microsoft.com/office/word/2018/wordml" xmlns:w16sdtdh="http://schemas.microsoft.com/office/word/2020/wordml/sdtdatahash" xmlns:w16se="http://schemas.microsoft.com/office/word/2015/wordml/symex" xmlns:wpg="http://schemas.microsoft.com/office/word/2010/wordprocessingGroup" xmlns:wpi="http://schemas.microsoft.com/office/word/2010/wordprocessingInk" xmlns:wne="http://schemas.microsoft.com/office/word/2006/wordml" xmlns:wps="http://schemas.microsoft.com/office/word/2010/wordprocessingShape" mc:Ignorable="w14 w15 w16se w16cid w16 w16cex w16sdtdh wp14">
   <w:abstractNum w:abstractNumId="0" w15:restartNumberingAfterBreak="0">
+    <w:nsid w:val="043C3258"/>
+    <w:multiLevelType w:val="multilevel"/>
+    <w:tmpl w:val="1AE6542E"/>
+    <w:lvl w:ilvl="0">
+      <w:start w:val="1"/>
+      <w:numFmt w:val="lowerLetter"/>
+      <w:lvlText w:val="%1."/>
+      <w:lvlJc w:val="left"/>
+      <w:pPr>
+        <w:tabs>
+          <w:tab w:val="num" w:pos="720"/>
+        </w:tabs>
+        <w:ind w:left="720" w:hanging="360"/>
+      </w:pPr>
+    </w:lvl>
+    <w:lvl w:ilvl="1" w:tentative="1">
+      <w:start w:val="1"/>
+      <w:numFmt w:val="lowerLetter"/>
+      <w:lvlText w:val="%2."/>
+      <w:lvlJc w:val="left"/>
+      <w:pPr>
+        <w:tabs>
+          <w:tab w:val="num" w:pos="1440"/>
+        </w:tabs>
+        <w:ind w:left="1440" w:hanging="360"/>
+      </w:pPr>
+    </w:lvl>
+    <w:lvl w:ilvl="2" w:tentative="1">
+      <w:start w:val="1"/>
+      <w:numFmt w:val="lowerLetter"/>
+      <w:lvlText w:val="%3."/>
+      <w:lvlJc w:val="left"/>
+      <w:pPr>
+        <w:tabs>
+          <w:tab w:val="num" w:pos="2160"/>
+        </w:tabs>
+        <w:ind w:left="2160" w:hanging="360"/>
+      </w:pPr>
+    </w:lvl>
+    <w:lvl w:ilvl="3" w:tentative="1">
+      <w:start w:val="1"/>
+      <w:numFmt w:val="lowerLetter"/>
+      <w:lvlText w:val="%4."/>
+      <w:lvlJc w:val="left"/>
+      <w:pPr>
+        <w:tabs>
+          <w:tab w:val="num" w:pos="2880"/>
+        </w:tabs>
+        <w:ind w:left="2880" w:hanging="360"/>
+      </w:pPr>
+    </w:lvl>
+    <w:lvl w:ilvl="4" w:tentative="1">
+      <w:start w:val="1"/>
+      <w:numFmt w:val="lowerLetter"/>
+      <w:lvlText w:val="%5."/>
+      <w:lvlJc w:val="left"/>
+      <w:pPr>
+        <w:tabs>
+          <w:tab w:val="num" w:pos="3600"/>
+        </w:tabs>
+        <w:ind w:left="3600" w:hanging="360"/>
+      </w:pPr>
+    </w:lvl>
+    <w:lvl w:ilvl="5" w:tentative="1">
+      <w:start w:val="1"/>
+      <w:numFmt w:val="lowerLetter"/>
+      <w:lvlText w:val="%6."/>
+      <w:lvlJc w:val="left"/>
+      <w:pPr>
+        <w:tabs>
+          <w:tab w:val="num" w:pos="4320"/>
+        </w:tabs>
+        <w:ind w:left="4320" w:hanging="360"/>
+      </w:pPr>
+    </w:lvl>
+    <w:lvl w:ilvl="6" w:tentative="1">
+      <w:start w:val="1"/>
+      <w:numFmt w:val="lowerLetter"/>
+      <w:lvlText w:val="%7."/>
+      <w:lvlJc w:val="left"/>
+      <w:pPr>
+        <w:tabs>
+          <w:tab w:val="num" w:pos="5040"/>
+        </w:tabs>
+        <w:ind w:left="5040" w:hanging="360"/>
+      </w:pPr>
+    </w:lvl>
+    <w:lvl w:ilvl="7" w:tentative="1">
+      <w:start w:val="1"/>
+      <w:numFmt w:val="lowerLetter"/>
+      <w:lvlText w:val="%8."/>
+      <w:lvlJc w:val="left"/>
+      <w:pPr>
+        <w:tabs>
+          <w:tab w:val="num" w:pos="5760"/>
+        </w:tabs>
+        <w:ind w:left="5760" w:hanging="360"/>
+      </w:pPr>
+    </w:lvl>
+    <w:lvl w:ilvl="8" w:tentative="1">
+      <w:start w:val="1"/>
+      <w:numFmt w:val="lowerLetter"/>
+      <w:lvlText w:val="%9."/>
+      <w:lvlJc w:val="left"/>
+      <w:pPr>
+        <w:tabs>
+          <w:tab w:val="num" w:pos="6480"/>
+        </w:tabs>
+        <w:ind w:left="6480" w:hanging="360"/>
+      </w:pPr>
+    </w:lvl>
+  </w:abstractNum>
+  <w:abstractNum w:abstractNumId="1" w15:restartNumberingAfterBreak="0">
     <w:nsid w:val="100D7B09"/>
     <w:multiLevelType w:val="hybridMultilevel"/>
     <w:tmpl w:val="C09A8B90"/>
@@ -4631,7 +4813,7 @@
       </w:rPr>
     </w:lvl>
   </w:abstractNum>
-  <w:abstractNum w:abstractNumId="1" w15:restartNumberingAfterBreak="0">
+  <w:abstractNum w:abstractNumId="2" w15:restartNumberingAfterBreak="0">
     <w:nsid w:val="1F732747"/>
     <w:multiLevelType w:val="hybridMultilevel"/>
     <w:tmpl w:val="1F2C62A0"/>
@@ -4744,7 +4926,120 @@
       </w:rPr>
     </w:lvl>
   </w:abstractNum>
-  <w:abstractNum w:abstractNumId="2" w15:restartNumberingAfterBreak="0">
+  <w:abstractNum w:abstractNumId="3" w15:restartNumberingAfterBreak="0">
+    <w:nsid w:val="48860730"/>
+    <w:multiLevelType w:val="multilevel"/>
+    <w:tmpl w:val="C17EAE04"/>
+    <w:lvl w:ilvl="0">
+      <w:start w:val="2"/>
+      <w:numFmt w:val="lowerLetter"/>
+      <w:lvlText w:val="%1."/>
+      <w:lvlJc w:val="left"/>
+      <w:pPr>
+        <w:tabs>
+          <w:tab w:val="num" w:pos="720"/>
+        </w:tabs>
+        <w:ind w:left="720" w:hanging="360"/>
+      </w:pPr>
+    </w:lvl>
+    <w:lvl w:ilvl="1" w:tentative="1">
+      <w:start w:val="1"/>
+      <w:numFmt w:val="lowerLetter"/>
+      <w:lvlText w:val="%2."/>
+      <w:lvlJc w:val="left"/>
+      <w:pPr>
+        <w:tabs>
+          <w:tab w:val="num" w:pos="1440"/>
+        </w:tabs>
+        <w:ind w:left="1440" w:hanging="360"/>
+      </w:pPr>
+    </w:lvl>
+    <w:lvl w:ilvl="2" w:tentative="1">
+      <w:start w:val="1"/>
+      <w:numFmt w:val="lowerLetter"/>
+      <w:lvlText w:val="%3."/>
+      <w:lvlJc w:val="left"/>
+      <w:pPr>
+        <w:tabs>
+          <w:tab w:val="num" w:pos="2160"/>
+        </w:tabs>
+        <w:ind w:left="2160" w:hanging="360"/>
+      </w:pPr>
+    </w:lvl>
+    <w:lvl w:ilvl="3" w:tentative="1">
+      <w:start w:val="1"/>
+      <w:numFmt w:val="lowerLetter"/>
+      <w:lvlText w:val="%4."/>
+      <w:lvlJc w:val="left"/>
+      <w:pPr>
+        <w:tabs>
+          <w:tab w:val="num" w:pos="2880"/>
+        </w:tabs>
+        <w:ind w:left="2880" w:hanging="360"/>
+      </w:pPr>
+    </w:lvl>
+    <w:lvl w:ilvl="4" w:tentative="1">
+      <w:start w:val="1"/>
+      <w:numFmt w:val="lowerLetter"/>
+      <w:lvlText w:val="%5."/>
+      <w:lvlJc w:val="left"/>
+      <w:pPr>
+        <w:tabs>
+          <w:tab w:val="num" w:pos="3600"/>
+        </w:tabs>
+        <w:ind w:left="3600" w:hanging="360"/>
+      </w:pPr>
+    </w:lvl>
+    <w:lvl w:ilvl="5" w:tentative="1">
+      <w:start w:val="1"/>
+      <w:numFmt w:val="lowerLetter"/>
+      <w:lvlText w:val="%6."/>
+      <w:lvlJc w:val="left"/>
+      <w:pPr>
+        <w:tabs>
+          <w:tab w:val="num" w:pos="4320"/>
+        </w:tabs>
+        <w:ind w:left="4320" w:hanging="360"/>
+      </w:pPr>
+    </w:lvl>
+    <w:lvl w:ilvl="6" w:tentative="1">
+      <w:start w:val="1"/>
+      <w:numFmt w:val="lowerLetter"/>
+      <w:lvlText w:val="%7."/>
+      <w:lvlJc w:val="left"/>
+      <w:pPr>
+        <w:tabs>
+          <w:tab w:val="num" w:pos="5040"/>
+        </w:tabs>
+        <w:ind w:left="5040" w:hanging="360"/>
+      </w:pPr>
+    </w:lvl>
+    <w:lvl w:ilvl="7" w:tentative="1">
+      <w:start w:val="1"/>
+      <w:numFmt w:val="lowerLetter"/>
+      <w:lvlText w:val="%8."/>
+      <w:lvlJc w:val="left"/>
+      <w:pPr>
+        <w:tabs>
+          <w:tab w:val="num" w:pos="5760"/>
+        </w:tabs>
+        <w:ind w:left="5760" w:hanging="360"/>
+      </w:pPr>
+    </w:lvl>
+    <w:lvl w:ilvl="8" w:tentative="1">
+      <w:start w:val="1"/>
+      <w:numFmt w:val="lowerLetter"/>
+      <w:lvlText w:val="%9."/>
+      <w:lvlJc w:val="left"/>
+      <w:pPr>
+        <w:tabs>
+          <w:tab w:val="num" w:pos="6480"/>
+        </w:tabs>
+        <w:ind w:left="6480" w:hanging="360"/>
+      </w:pPr>
+    </w:lvl>
+  </w:abstractNum>
+  <w:abstractNum w:abstractNumId="4" w15:restartNumberingAfterBreak="0">
     <w:nsid w:val="4B2875EB"/>
     <w:multiLevelType w:val="hybridMultilevel"/>
     <w:tmpl w:val="F19213EA"/>
@@ -4856,7 +5151,7 @@
       </w:rPr>
     </w:lvl>
   </w:abstractNum>
-  <w:abstractNum w:abstractNumId="3" w15:restartNumberingAfterBreak="0">
+  <w:abstractNum w:abstractNumId="5" w15:restartNumberingAfterBreak="0">
     <w:nsid w:val="4B5A083A"/>
     <w:multiLevelType w:val="hybridMultilevel"/>
     <w:tmpl w:val="B17EA0E4"/>
@@ -4942,7 +5237,319 @@
       </w:pPr>
     </w:lvl>
   </w:abstractNum>
-  <w:abstractNum w:abstractNumId="4" w15:restartNumberingAfterBreak="0">
+  <w:abstractNum w:abstractNumId="6" w15:restartNumberingAfterBreak="0">
+    <w:nsid w:val="649D2B42"/>
+    <w:multiLevelType w:val="multilevel"/>
+    <w:tmpl w:val="A016F792"/>
+    <w:lvl w:ilvl="0">
+      <w:start w:val="3"/>
+      <w:numFmt w:val="lowerLetter"/>
+      <w:lvlText w:val="%1."/>
+      <w:lvlJc w:val="left"/>
+      <w:pPr>
+        <w:tabs>
+          <w:tab w:val="num" w:pos="720"/>
+        </w:tabs>
+        <w:ind w:left="720" w:hanging="360"/>
+      </w:pPr>
+    </w:lvl>
+    <w:lvl w:ilvl="1" w:tentative="1">
+      <w:start w:val="1"/>
+      <w:numFmt w:val="lowerLetter"/>
+      <w:lvlText w:val="%2."/>
+      <w:lvlJc w:val="left"/>
+      <w:pPr>
+        <w:tabs>
+          <w:tab w:val="num" w:pos="1440"/>
+        </w:tabs>
+        <w:ind w:left="1440" w:hanging="360"/>
+      </w:pPr>
+    </w:lvl>
+    <w:lvl w:ilvl="2" w:tentative="1">
+      <w:start w:val="1"/>
+      <w:numFmt w:val="lowerLetter"/>
+      <w:lvlText w:val="%3."/>
+      <w:lvlJc w:val="left"/>
+      <w:pPr>
+        <w:tabs>
+          <w:tab w:val="num" w:pos="2160"/>
+        </w:tabs>
+        <w:ind w:left="2160" w:hanging="360"/>
+      </w:pPr>
+    </w:lvl>
+    <w:lvl w:ilvl="3" w:tentative="1">
+      <w:start w:val="1"/>
+      <w:numFmt w:val="lowerLetter"/>
+      <w:lvlText w:val="%4."/>
+      <w:lvlJc w:val="left"/>
+      <w:pPr>
+        <w:tabs>
+          <w:tab w:val="num" w:pos="2880"/>
+        </w:tabs>
+        <w:ind w:left="2880" w:hanging="360"/>
+      </w:pPr>
+    </w:lvl>
+    <w:lvl w:ilvl="4" w:tentative="1">
+      <w:start w:val="1"/>
+      <w:numFmt w:val="lowerLetter"/>
+      <w:lvlText w:val="%5."/>
+      <w:lvlJc w:val="left"/>
+      <w:pPr>
+        <w:tabs>
+          <w:tab w:val="num" w:pos="3600"/>
+        </w:tabs>
+        <w:ind w:left="3600" w:hanging="360"/>
+      </w:pPr>
+    </w:lvl>
+    <w:lvl w:ilvl="5" w:tentative="1">
+      <w:start w:val="1"/>
+      <w:numFmt w:val="lowerLetter"/>
+      <w:lvlText w:val="%6."/>
+      <w:lvlJc w:val="left"/>
+      <w:pPr>
+        <w:tabs>
+          <w:tab w:val="num" w:pos="4320"/>
+        </w:tabs>
+        <w:ind w:left="4320" w:hanging="360"/>
+      </w:pPr>
+    </w:lvl>
+    <w:lvl w:ilvl="6" w:tentative="1">
+      <w:start w:val="1"/>
+      <w:numFmt w:val="lowerLetter"/>
+      <w:lvlText w:val="%7."/>
+      <w:lvlJc w:val="left"/>
+      <w:pPr>
+        <w:tabs>
+          <w:tab w:val="num" w:pos="5040"/>
+        </w:tabs>
+        <w:ind w:left="5040" w:hanging="360"/>
+      </w:pPr>
+    </w:lvl>
+    <w:lvl w:ilvl="7" w:tentative="1">
+      <w:start w:val="1"/>
+      <w:numFmt w:val="lowerLetter"/>
+      <w:lvlText w:val="%8."/>
+      <w:lvlJc w:val="left"/>
+      <w:pPr>
+        <w:tabs>
+          <w:tab w:val="num" w:pos="5760"/>
+        </w:tabs>
+        <w:ind w:left="5760" w:hanging="360"/>
+      </w:pPr>
+    </w:lvl>
+    <w:lvl w:ilvl="8" w:tentative="1">
+      <w:start w:val="1"/>
+      <w:numFmt w:val="lowerLetter"/>
+      <w:lvlText w:val="%9."/>
+      <w:lvlJc w:val="left"/>
+      <w:pPr>
+        <w:tabs>
+          <w:tab w:val="num" w:pos="6480"/>
+        </w:tabs>
+        <w:ind w:left="6480" w:hanging="360"/>
+      </w:pPr>
+    </w:lvl>
+  </w:abstractNum>
+  <w:abstractNum w:abstractNumId="7" w15:restartNumberingAfterBreak="0">
+    <w:nsid w:val="65DD1A91"/>
+    <w:multiLevelType w:val="multilevel"/>
+    <w:tmpl w:val="A46C5B4C"/>
+    <w:lvl w:ilvl="0">
+      <w:start w:val="2"/>
+      <w:numFmt w:val="decimal"/>
+      <w:lvlText w:val="%1."/>
+      <w:lvlJc w:val="left"/>
+      <w:pPr>
+        <w:tabs>
+          <w:tab w:val="num" w:pos="720"/>
+        </w:tabs>
+        <w:ind w:left="720" w:hanging="360"/>
+      </w:pPr>
+    </w:lvl>
+    <w:lvl w:ilvl="1" w:tentative="1">
+      <w:start w:val="1"/>
+      <w:numFmt w:val="decimal"/>
+      <w:lvlText w:val="%2."/>
+      <w:lvlJc w:val="left"/>
+      <w:pPr>
+        <w:tabs>
+          <w:tab w:val="num" w:pos="1440"/>
+        </w:tabs>
+        <w:ind w:left="1440" w:hanging="360"/>
+      </w:pPr>
+    </w:lvl>
+    <w:lvl w:ilvl="2" w:tentative="1">
+      <w:start w:val="1"/>
+      <w:numFmt w:val="decimal"/>
+      <w:lvlText w:val="%3."/>
+      <w:lvlJc w:val="left"/>
+      <w:pPr>
+        <w:tabs>
+          <w:tab w:val="num" w:pos="2160"/>
+        </w:tabs>
+        <w:ind w:left="2160" w:hanging="360"/>
+      </w:pPr>
+    </w:lvl>
+    <w:lvl w:ilvl="3" w:tentative="1">
+      <w:start w:val="1"/>
+      <w:numFmt w:val="decimal"/>
+      <w:lvlText w:val="%4."/>
+      <w:lvlJc w:val="left"/>
+      <w:pPr>
+        <w:tabs>
+          <w:tab w:val="num" w:pos="2880"/>
+        </w:tabs>
+        <w:ind w:left="2880" w:hanging="360"/>
+      </w:pPr>
+    </w:lvl>
+    <w:lvl w:ilvl="4" w:tentative="1">
+      <w:start w:val="1"/>
+      <w:numFmt w:val="decimal"/>
+      <w:lvlText w:val="%5."/>
+      <w:lvlJc w:val="left"/>
+      <w:pPr>
+        <w:tabs>
+          <w:tab w:val="num" w:pos="3600"/>
+        </w:tabs>
+        <w:ind w:left="3600" w:hanging="360"/>
+      </w:pPr>
+    </w:lvl>
+    <w:lvl w:ilvl="5" w:tentative="1">
+      <w:start w:val="1"/>
+      <w:numFmt w:val="decimal"/>
+      <w:lvlText w:val="%6."/>
+      <w:lvlJc w:val="left"/>
+      <w:pPr>
+        <w:tabs>
+          <w:tab w:val="num" w:pos="4320"/>
+        </w:tabs>
+        <w:ind w:left="4320" w:hanging="360"/>
+      </w:pPr>
+    </w:lvl>
+    <w:lvl w:ilvl="6" w:tentative="1">
+      <w:start w:val="1"/>
+      <w:numFmt w:val="decimal"/>
+      <w:lvlText w:val="%7."/>
+      <w:lvlJc w:val="left"/>
+      <w:pPr>
+        <w:tabs>
+          <w:tab w:val="num" w:pos="5040"/>
+        </w:tabs>
+        <w:ind w:left="5040" w:hanging="360"/>
+      </w:pPr>
+    </w:lvl>
+    <w:lvl w:ilvl="7" w:tentative="1">
+      <w:start w:val="1"/>
+      <w:numFmt w:val="decimal"/>
+      <w:lvlText w:val="%8."/>
+      <w:lvlJc w:val="left"/>
+      <w:pPr>
+        <w:tabs>
+          <w:tab w:val="num" w:pos="5760"/>
+        </w:tabs>
+        <w:ind w:left="5760" w:hanging="360"/>
+      </w:pPr>
+    </w:lvl>
+    <w:lvl w:ilvl="8" w:tentative="1">
+      <w:start w:val="1"/>
+      <w:numFmt w:val="decimal"/>
+      <w:lvlText w:val="%9."/>
+      <w:lvlJc w:val="left"/>
+      <w:pPr>
+        <w:tabs>
+          <w:tab w:val="num" w:pos="6480"/>
+        </w:tabs>
+        <w:ind w:left="6480" w:hanging="360"/>
+      </w:pPr>
+    </w:lvl>
+  </w:abstractNum>
+  <w:abstractNum w:abstractNumId="8" w15:restartNumberingAfterBreak="0">
+    <w:nsid w:val="66D66DB8"/>
+    <w:multiLevelType w:val="hybridMultilevel"/>
+    <w:tmpl w:val="0F2EBFC4"/>
+    <w:lvl w:ilvl="0" w:tplc="10090019">
+      <w:start w:val="1"/>
+      <w:numFmt w:val="lowerLetter"/>
+      <w:lvlText w:val="%1."/>
+      <w:lvlJc w:val="left"/>
+      <w:pPr>
+        <w:ind w:left="2160" w:hanging="360"/>
+      </w:pPr>
+    </w:lvl>
+    <w:lvl w:ilvl="1" w:tplc="10090019" w:tentative="1">
+      <w:start w:val="1"/>
+      <w:numFmt w:val="lowerLetter"/>
+      <w:lvlText w:val="%2."/>
+      <w:lvlJc w:val="left"/>
+      <w:pPr>
+        <w:ind w:left="2880" w:hanging="360"/>
+      </w:pPr>
+    </w:lvl>
+    <w:lvl w:ilvl="2" w:tplc="1009001B" w:tentative="1">
+      <w:start w:val="1"/>
+      <w:numFmt w:val="lowerRoman"/>
+      <w:lvlText w:val="%3."/>
+      <w:lvlJc w:val="right"/>
+      <w:pPr>
+        <w:ind w:left="3600" w:hanging="180"/>
+      </w:pPr>
+    </w:lvl>
+    <w:lvl w:ilvl="3" w:tplc="1009000F" w:tentative="1">
+      <w:start w:val="1"/>
+      <w:numFmt w:val="decimal"/>
+      <w:lvlText w:val="%4."/>
+      <w:lvlJc w:val="left"/>
+      <w:pPr>
+        <w:ind w:left="4320" w:hanging="360"/>
+      </w:pPr>
+    </w:lvl>
+    <w:lvl w:ilvl="4" w:tplc="10090019" w:tentative="1">
+      <w:start w:val="1"/>
+      <w:numFmt w:val="lowerLetter"/>
+      <w:lvlText w:val="%5."/>
+      <w:lvlJc w:val="left"/>
+      <w:pPr>
+        <w:ind w:left="5040" w:hanging="360"/>
+      </w:pPr>
+    </w:lvl>
+    <w:lvl w:ilvl="5" w:tplc="1009001B" w:tentative="1">
+      <w:start w:val="1"/>
+      <w:numFmt w:val="lowerRoman"/>
+      <w:lvlText w:val="%6."/>
+      <w:lvlJc w:val="right"/>
+      <w:pPr>
+        <w:ind w:left="5760" w:hanging="180"/>
+      </w:pPr>
+    </w:lvl>
+    <w:lvl w:ilvl="6" w:tplc="1009000F" w:tentative="1">
+      <w:start w:val="1"/>
+      <w:numFmt w:val="decimal"/>
+      <w:lvlText w:val="%7."/>
+      <w:lvlJc w:val="left"/>
+      <w:pPr>
+        <w:ind w:left="6480" w:hanging="360"/>
+      </w:pPr>
+    </w:lvl>
+    <w:lvl w:ilvl="7" w:tplc="10090019" w:tentative="1">
+      <w:start w:val="1"/>
+      <w:numFmt w:val="lowerLetter"/>
+      <w:lvlText w:val="%8."/>
+      <w:lvlJc w:val="left"/>
+      <w:pPr>
+        <w:ind w:left="7200" w:hanging="360"/>
+      </w:pPr>
+    </w:lvl>
+    <w:lvl w:ilvl="8" w:tplc="1009001B" w:tentative="1">
+      <w:start w:val="1"/>
+      <w:numFmt w:val="lowerRoman"/>
+      <w:lvlText w:val="%9."/>
+      <w:lvlJc w:val="right"/>
+      <w:pPr>
+        <w:ind w:left="7920" w:hanging="180"/>
+      </w:pPr>
+    </w:lvl>
+  </w:abstractNum>
+  <w:abstractNum w:abstractNumId="9" w15:restartNumberingAfterBreak="0">
     <w:nsid w:val="74DA1042"/>
     <w:multiLevelType w:val="multilevel"/>
     <w:tmpl w:val="E75C4E88"/>
@@ -5056,19 +5663,34 @@
     </w:lvl>
   </w:abstractNum>
   <w:num w:numId="1" w16cid:durableId="1499299235">
+    <w:abstractNumId w:val="4"/>
+  </w:num>
+  <w:num w:numId="2" w16cid:durableId="516582076">
+    <w:abstractNumId w:val="1"/>
+  </w:num>
+  <w:num w:numId="3" w16cid:durableId="123235203">
+    <w:abstractNumId w:val="5"/>
+  </w:num>
+  <w:num w:numId="4" w16cid:durableId="344214439">
     <w:abstractNumId w:val="2"/>
   </w:num>
-  <w:num w:numId="2" w16cid:durableId="516582076">
+  <w:num w:numId="5" w16cid:durableId="511341979">
+    <w:abstractNumId w:val="9"/>
+  </w:num>
+  <w:num w:numId="6" w16cid:durableId="436682698">
+    <w:abstractNumId w:val="7"/>
+  </w:num>
+  <w:num w:numId="7" w16cid:durableId="1458795309">
     <w:abstractNumId w:val="0"/>
   </w:num>
-  <w:num w:numId="3" w16cid:durableId="123235203">
+  <w:num w:numId="8" w16cid:durableId="1557005493">
     <w:abstractNumId w:val="3"/>
   </w:num>
-  <w:num w:numId="4" w16cid:durableId="344214439">
-    <w:abstractNumId w:val="1"/>
+  <w:num w:numId="9" w16cid:durableId="904291457">
+    <w:abstractNumId w:val="6"/>
   </w:num>
-  <w:num w:numId="5" w16cid:durableId="511341979">
-    <w:abstractNumId w:val="4"/>
+  <w:num w:numId="10" w16cid:durableId="490870897">
+    <w:abstractNumId w:val="8"/>
   </w:num>
 </w:numbering>
 </file>
@@ -5518,6 +6140,7 @@
   <w:style w:type="character" w:default="1" w:styleId="DefaultParagraphFont">
     <w:name w:val="Default Paragraph Font"/>
     <w:uiPriority w:val="1"/>
+    <w:semiHidden/>
     <w:unhideWhenUsed/>
   </w:style>
   <w:style w:type="table" w:default="1" w:styleId="TableNormal">

</xml_diff>